<commit_message>
hardcode references and draft 1
</commit_message>
<xml_diff>
--- a/report/5_Reccomendations.docx
+++ b/report/5_Reccomendations.docx
@@ -1,6 +1,6 @@
 
 <file path=word/document.xml><?xml version="1.0" encoding="utf-8"?>
-<w:document xmlns:wpc="http://schemas.microsoft.com/office/word/2010/wordprocessingCanvas" xmlns:cx="http://schemas.microsoft.com/office/drawing/2014/chartex" xmlns:cx1="http://schemas.microsoft.com/office/drawing/2015/9/8/chartex" xmlns:cx2="http://schemas.microsoft.com/office/drawing/2015/10/21/chartex" xmlns:cx3="http://schemas.microsoft.com/office/drawing/2016/5/9/chartex" xmlns:cx4="http://schemas.microsoft.com/office/drawing/2016/5/10/chartex" xmlns:cx5="http://schemas.microsoft.com/office/drawing/2016/5/11/chartex" xmlns:cx6="http://schemas.microsoft.com/office/drawing/2016/5/12/chartex" xmlns:cx7="http://schemas.microsoft.com/office/drawing/2016/5/13/chartex" xmlns:cx8="http://schemas.microsoft.com/office/drawing/2016/5/14/chartex" xmlns:mc="http://schemas.openxmlformats.org/markup-compatibility/2006" xmlns:aink="http://schemas.microsoft.com/office/drawing/2016/ink" xmlns:am3d="http://schemas.microsoft.com/office/drawing/2017/model3d" xmlns:o="urn:schemas-microsoft-com:office:office" xmlns:r="http://schemas.openxmlformats.org/officeDocument/2006/relationships" xmlns:m="http://schemas.openxmlformats.org/officeDocument/2006/math" xmlns:v="urn:schemas-microsoft-com:vml" xmlns:wp14="http://schemas.microsoft.com/office/word/2010/wordprocessingDrawing" xmlns:wp="http://schemas.openxmlformats.org/drawingml/2006/wordprocessingDrawing" xmlns:w10="urn:schemas-microsoft-com:office:word" xmlns:w="http://schemas.openxmlformats.org/wordprocessingml/2006/main" xmlns:w14="http://schemas.microsoft.com/office/word/2010/wordml" xmlns:w15="http://schemas.microsoft.com/office/word/2012/wordml" xmlns:w16cid="http://schemas.microsoft.com/office/word/2016/wordml/cid" xmlns:w16se="http://schemas.microsoft.com/office/word/2015/wordml/symex" xmlns:wpg="http://schemas.microsoft.com/office/word/2010/wordprocessingGroup" xmlns:wpi="http://schemas.microsoft.com/office/word/2010/wordprocessingInk" xmlns:wne="http://schemas.microsoft.com/office/word/2006/wordml" xmlns:wps="http://schemas.microsoft.com/office/word/2010/wordprocessingShape" mc:Ignorable="w14 w15 w16se w16cid wp14">
+<w:document xmlns:wpc="http://schemas.microsoft.com/office/word/2010/wordprocessingCanvas" xmlns:cx="http://schemas.microsoft.com/office/drawing/2014/chartex" xmlns:cx1="http://schemas.microsoft.com/office/drawing/2015/9/8/chartex" xmlns:cx2="http://schemas.microsoft.com/office/drawing/2015/10/21/chartex" xmlns:cx3="http://schemas.microsoft.com/office/drawing/2016/5/9/chartex" xmlns:cx4="http://schemas.microsoft.com/office/drawing/2016/5/10/chartex" xmlns:cx5="http://schemas.microsoft.com/office/drawing/2016/5/11/chartex" xmlns:cx6="http://schemas.microsoft.com/office/drawing/2016/5/12/chartex" xmlns:cx7="http://schemas.microsoft.com/office/drawing/2016/5/13/chartex" xmlns:cx8="http://schemas.microsoft.com/office/drawing/2016/5/14/chartex" xmlns:mc="http://schemas.openxmlformats.org/markup-compatibility/2006" xmlns:aink="http://schemas.microsoft.com/office/drawing/2016/ink" xmlns:am3d="http://schemas.microsoft.com/office/drawing/2017/model3d" xmlns:o="urn:schemas-microsoft-com:office:office" xmlns:r="http://schemas.openxmlformats.org/officeDocument/2006/relationships" xmlns:m="http://schemas.openxmlformats.org/officeDocument/2006/math" xmlns:v="urn:schemas-microsoft-com:vml" xmlns:wp14="http://schemas.microsoft.com/office/word/2010/wordprocessingDrawing" xmlns:wp="http://schemas.openxmlformats.org/drawingml/2006/wordprocessingDrawing" xmlns:w10="urn:schemas-microsoft-com:office:word" xmlns:w="http://schemas.openxmlformats.org/wordprocessingml/2006/main" xmlns:w14="http://schemas.microsoft.com/office/word/2010/wordml" xmlns:w15="http://schemas.microsoft.com/office/word/2012/wordml" xmlns:w16cex="http://schemas.microsoft.com/office/word/2018/wordml/cex" xmlns:w16cid="http://schemas.microsoft.com/office/word/2016/wordml/cid" xmlns:w16="http://schemas.microsoft.com/office/word/2018/wordml" xmlns:w16se="http://schemas.microsoft.com/office/word/2015/wordml/symex" xmlns:wpg="http://schemas.microsoft.com/office/word/2010/wordprocessingGroup" xmlns:wpi="http://schemas.microsoft.com/office/word/2010/wordprocessingInk" xmlns:wne="http://schemas.microsoft.com/office/word/2006/wordml" xmlns:wps="http://schemas.microsoft.com/office/word/2010/wordprocessingShape" mc:Ignorable="w14 w15 w16se w16cid w16 w16cex wp14">
   <w:body>
     <w:p>
       <w:r>
@@ -22,12 +22,39 @@
         <w:t xml:space="preserve">5.1 Suicide Prevention Strategy: </w:t>
       </w:r>
     </w:p>
+    <w:p/>
+    <w:p>
+      <w:r>
+        <w:t xml:space="preserve">National Suicide prevention strategies have been implemented in many countries to combat suicide. Many have found their own way of handling the problem but there was not widespread acceptance and organizational response to the problem until recently. In 1993 The United Nations created a task force which teamed up with the WHO to put together a study on the causes, preventative, and rehabilitative  measures of suicide, and which culminated with the release of  a report in 1996 called “Prevention of suicide: guidelines for the formulation and implementation of national strategies” [1]. Before this Finland was the only national government to which had a national program for suicide prevention. These guidelines were followed to varying degrees by different countries or local municipalities. The 1996 study was followed up in 2018 with a study called “National suicide prevention strategies; progress, examples, and indicators” [2] which contained updated recommendations and findings since 1996. For instance, the intersection of biological, psychological, social, environmental, and cultural factors which influence suicide, as well as successful policies which countries which countries which had national suicide prevention programs had implemented. It is from this 2018 study which contained a list of all countries which “stand-alone national suicide prevention strategy (NSPSs) adopted by the government” was drawn for our research. </w:t>
+      </w:r>
+    </w:p>
     <w:p>
       <w:pPr>
         <w:ind w:firstLine="720"/>
       </w:pPr>
       <w:r>
-        <w:t xml:space="preserve">National Suicide prevention strategies have been implemented in many countries to combat suicide. Many have found their own way of handling the problem but there was not widespread acceptance and organizational response to the problem until recently. In 1993 The United Nations created a task force which teamed up with the WHO to put together a study on the causes, preventative, and rehabilitative  measures of suicide, and which culminated with the release of  a report in 1996 called “Prevention of suicide: guidelines for the formulation and implementation of national strategies” [1]. Before this Finland was the only national government to which had a national program for suicide prevention. These guidelines were followed to varying degrees by different countries or local municipalities. The 1996 study was followed up in 2018 with a study called “National suicide prevention strategies; progress, examples, and indicators” [2] which contained updated recommendations and findings since 1996. For instance, the intersection of biological, psychological, social, environmental, and cultural factors which influence suicide, as well as successful policies which countries which countries which had national suicide prevention programs had implemented. It is from this 2018 study which contained a list of all countries which “stand-alone national suicide prevention strategy (NSPSs) adopted by the government” was drawn for our research. </w:t>
+        <w:t xml:space="preserve">We found that </w:t>
+      </w:r>
+      <w:r>
+        <w:t xml:space="preserve">countries that have put a national suicide prevention strategy in place, tend to have higher incidence of suicide rates overall, this </w:t>
+      </w:r>
+      <w:r>
+        <w:t>may be reactionary in nature. If a country has high suicide rates then more attention is paid to the issue and a programs are put in place to combat it, thus since most National suicide programs have only been emplaced in the last two decades this may explain the counterintuitive trend observed.</w:t>
+      </w:r>
+      <w:r>
+        <w:t xml:space="preserve"> </w:t>
+      </w:r>
+      <w:r>
+        <w:t xml:space="preserve">However, </w:t>
+      </w:r>
+      <w:r>
+        <w:t>it is still advised to have a national strategy to address suici</w:t>
+      </w:r>
+      <w:r>
+        <w:t>d</w:t>
+      </w:r>
+      <w:r>
+        <w:t xml:space="preserve">e. </w:t>
       </w:r>
     </w:p>
     <w:p>
@@ -35,48 +62,11 @@
         <w:ind w:firstLine="720"/>
       </w:pPr>
       <w:r>
-        <w:t xml:space="preserve">We found that </w:t>
-      </w:r>
-      <w:r>
-        <w:t xml:space="preserve">countries that have put a national suicide prevention strategy in place, tend to have higher incidence of suicide rates overall, this </w:t>
-      </w:r>
-      <w:r>
-        <w:t>may be reactionary in nature. If a country has high suicide rates then more attention is paid to the issue and a programs are put in place to combat it, thus since most National suicide programs have only been emplaced in the last two decades this may explain the counterintuitive trend observed.</w:t>
-      </w:r>
-      <w:r>
-        <w:t xml:space="preserve"> </w:t>
-      </w:r>
-      <w:r>
-        <w:t xml:space="preserve">However, </w:t>
-      </w:r>
-      <w:r>
-        <w:t>it is still advised to have a national strategy to address suici</w:t>
-      </w:r>
-      <w:r>
-        <w:t>d</w:t>
-      </w:r>
-      <w:r>
-        <w:t xml:space="preserve">e. </w:t>
-      </w:r>
-    </w:p>
-    <w:p>
-      <w:pPr>
-        <w:ind w:firstLine="720"/>
-      </w:pPr>
-      <w:r>
-        <w:t xml:space="preserve">Government policy to combat suicide allows for the “development and strengthening surveillance (of at-risk groups), and to provide and disseminate information” [3] on at-risk individuals to inform action. An implementation of a NSPS in Scotland called “Choose Live” decreased suicide rates by 20% over 10 years. This sort of improvement in suicide rates after implementing is implied in the 2018 report and lends to the recommendation that national strategies should be implemented. This topic is however nuanced, take the Figure 1 below for historical rates suicide rates of different countries [4][5][6][7]. When we look specifically at the Sweden and Switzerland’s rates, they both fall in ~1972 and </w:t>
-      </w:r>
-      <w:proofErr w:type="gramStart"/>
-      <w:r>
-        <w:t>1981</w:t>
-      </w:r>
-      <w:proofErr w:type="gramEnd"/>
-      <w:r>
-        <w:t xml:space="preserve"> respectively. By comparing historical events of each country some interesting hypotheses can be drawn. Governmental changes coinciding in 1971 for both countries did not dramatically improve the rate. Cultural events which affected how masses might view a social issue had much greater temporal impacts on their rates. For instance, Euthanasia in the 1980s Switzerland coincided with an inversion of the curve of its rate. The cultural perception of suicide as a “bad” thing became more accepted in certain circumstances and may have translated to individual self-perceptions of suicidal thoughts to be a more normal occurrence which would not be cause for social abandonment. Sweden’s “Sexual Revolution” translated to an acceptance of a group, LGBT </w:t>
+        <w:t xml:space="preserve">Government policy to combat suicide allows for the “development and strengthening surveillance (of at-risk groups), and to provide and disseminate information” [3] on at-risk individuals to inform action. An implementation of a NSPS in Scotland called “Choose Live” decreased suicide rates by 20% over 10 years. This sort of improvement in suicide rates after implementing is implied in the 2018 report and lends to the recommendation that national strategies should be implemented. This topic is however nuanced, take the Figure 1 below for historical rates suicide rates of different countries [4][5][6][7]. When we look specifically at the Sweden and Switzerland’s rates, they both fall in ~1972 and 1981 respectively. By comparing historical events of each country some interesting hypotheses can be drawn. Governmental changes coinciding in 1971 for both countries did not dramatically improve the rate. Cultural events which affected how masses might view a social issue had much greater temporal impacts on their rates. For instance, Euthanasia in the 1980s Switzerland coincided with an inversion of the curve of its rate. The cultural perception of suicide as a “bad” thing became more accepted in certain circumstances and may have translated to individual self-perceptions of suicidal thoughts to be a more normal occurrence which would not be cause for social </w:t>
       </w:r>
       <w:r>
         <w:lastRenderedPageBreak/>
-        <w:t xml:space="preserve">identifying individuals, which today has been identified as an at-risk population. While government implementation of NSPSs in time may lead to a reduction in suicide, it may also be the cultural recognition of the issue, in addition to specific policy actions which decrease overall suicide. </w:t>
+        <w:t xml:space="preserve">abandonment. Sweden’s “Sexual Revolution” translated to an acceptance of a group, LGBT identifying individuals, which today has been identified as an at-risk population. While government implementation of NSPSs in time may lead to a reduction in suicide, it may also be the cultural recognition of the issue, in addition to specific policy actions which decrease overall suicide. </w:t>
       </w:r>
     </w:p>
     <w:p/>
@@ -376,6 +366,7 @@
         </w:rPr>
       </w:pPr>
       <w:r>
+        <w:lastRenderedPageBreak/>
         <w:t>[</w:t>
       </w:r>
       <w:r>
@@ -395,7 +386,6 @@
     </w:p>
     <w:p>
       <w:r>
-        <w:lastRenderedPageBreak/>
         <w:t xml:space="preserve">[4] </w:t>
       </w:r>
       <w:hyperlink r:id="rId9" w:history="1">
@@ -598,7 +588,7 @@
 </file>
 
 <file path=word/numbering.xml><?xml version="1.0" encoding="utf-8"?>
-<w:numbering xmlns:wpc="http://schemas.microsoft.com/office/word/2010/wordprocessingCanvas" xmlns:cx="http://schemas.microsoft.com/office/drawing/2014/chartex" xmlns:cx1="http://schemas.microsoft.com/office/drawing/2015/9/8/chartex" xmlns:cx2="http://schemas.microsoft.com/office/drawing/2015/10/21/chartex" xmlns:cx3="http://schemas.microsoft.com/office/drawing/2016/5/9/chartex" xmlns:cx4="http://schemas.microsoft.com/office/drawing/2016/5/10/chartex" xmlns:cx5="http://schemas.microsoft.com/office/drawing/2016/5/11/chartex" xmlns:cx6="http://schemas.microsoft.com/office/drawing/2016/5/12/chartex" xmlns:cx7="http://schemas.microsoft.com/office/drawing/2016/5/13/chartex" xmlns:cx8="http://schemas.microsoft.com/office/drawing/2016/5/14/chartex" xmlns:mc="http://schemas.openxmlformats.org/markup-compatibility/2006" xmlns:aink="http://schemas.microsoft.com/office/drawing/2016/ink" xmlns:am3d="http://schemas.microsoft.com/office/drawing/2017/model3d" xmlns:o="urn:schemas-microsoft-com:office:office" xmlns:r="http://schemas.openxmlformats.org/officeDocument/2006/relationships" xmlns:m="http://schemas.openxmlformats.org/officeDocument/2006/math" xmlns:v="urn:schemas-microsoft-com:vml" xmlns:wp14="http://schemas.microsoft.com/office/word/2010/wordprocessingDrawing" xmlns:wp="http://schemas.openxmlformats.org/drawingml/2006/wordprocessingDrawing" xmlns:w10="urn:schemas-microsoft-com:office:word" xmlns:w="http://schemas.openxmlformats.org/wordprocessingml/2006/main" xmlns:w14="http://schemas.microsoft.com/office/word/2010/wordml" xmlns:w15="http://schemas.microsoft.com/office/word/2012/wordml" xmlns:w16cid="http://schemas.microsoft.com/office/word/2016/wordml/cid" xmlns:w16se="http://schemas.microsoft.com/office/word/2015/wordml/symex" xmlns:wpg="http://schemas.microsoft.com/office/word/2010/wordprocessingGroup" xmlns:wpi="http://schemas.microsoft.com/office/word/2010/wordprocessingInk" xmlns:wne="http://schemas.microsoft.com/office/word/2006/wordml" xmlns:wps="http://schemas.microsoft.com/office/word/2010/wordprocessingShape" mc:Ignorable="w14 w15 w16se w16cid wp14">
+<w:numbering xmlns:wpc="http://schemas.microsoft.com/office/word/2010/wordprocessingCanvas" xmlns:cx="http://schemas.microsoft.com/office/drawing/2014/chartex" xmlns:cx1="http://schemas.microsoft.com/office/drawing/2015/9/8/chartex" xmlns:cx2="http://schemas.microsoft.com/office/drawing/2015/10/21/chartex" xmlns:cx3="http://schemas.microsoft.com/office/drawing/2016/5/9/chartex" xmlns:cx4="http://schemas.microsoft.com/office/drawing/2016/5/10/chartex" xmlns:cx5="http://schemas.microsoft.com/office/drawing/2016/5/11/chartex" xmlns:cx6="http://schemas.microsoft.com/office/drawing/2016/5/12/chartex" xmlns:cx7="http://schemas.microsoft.com/office/drawing/2016/5/13/chartex" xmlns:cx8="http://schemas.microsoft.com/office/drawing/2016/5/14/chartex" xmlns:mc="http://schemas.openxmlformats.org/markup-compatibility/2006" xmlns:aink="http://schemas.microsoft.com/office/drawing/2016/ink" xmlns:am3d="http://schemas.microsoft.com/office/drawing/2017/model3d" xmlns:o="urn:schemas-microsoft-com:office:office" xmlns:r="http://schemas.openxmlformats.org/officeDocument/2006/relationships" xmlns:m="http://schemas.openxmlformats.org/officeDocument/2006/math" xmlns:v="urn:schemas-microsoft-com:vml" xmlns:wp14="http://schemas.microsoft.com/office/word/2010/wordprocessingDrawing" xmlns:wp="http://schemas.openxmlformats.org/drawingml/2006/wordprocessingDrawing" xmlns:w10="urn:schemas-microsoft-com:office:word" xmlns:w="http://schemas.openxmlformats.org/wordprocessingml/2006/main" xmlns:w14="http://schemas.microsoft.com/office/word/2010/wordml" xmlns:w15="http://schemas.microsoft.com/office/word/2012/wordml" xmlns:w16cex="http://schemas.microsoft.com/office/word/2018/wordml/cex" xmlns:w16cid="http://schemas.microsoft.com/office/word/2016/wordml/cid" xmlns:w16="http://schemas.microsoft.com/office/word/2018/wordml" xmlns:w16se="http://schemas.microsoft.com/office/word/2015/wordml/symex" xmlns:wpg="http://schemas.microsoft.com/office/word/2010/wordprocessingGroup" xmlns:wpi="http://schemas.microsoft.com/office/word/2010/wordprocessingInk" xmlns:wne="http://schemas.microsoft.com/office/word/2006/wordml" xmlns:wps="http://schemas.microsoft.com/office/word/2010/wordprocessingShape" mc:Ignorable="w14 w15 w16se w16cid w16 w16cex wp14">
   <w:abstractNum w:abstractNumId="0" w15:restartNumberingAfterBreak="0">
     <w:nsid w:val="58F57BD4"/>
     <w:multiLevelType w:val="hybridMultilevel"/>
@@ -722,7 +712,7 @@
 </file>
 
 <file path=word/styles.xml><?xml version="1.0" encoding="utf-8"?>
-<w:styles xmlns:mc="http://schemas.openxmlformats.org/markup-compatibility/2006" xmlns:r="http://schemas.openxmlformats.org/officeDocument/2006/relationships" xmlns:w="http://schemas.openxmlformats.org/wordprocessingml/2006/main" xmlns:w14="http://schemas.microsoft.com/office/word/2010/wordml" xmlns:w15="http://schemas.microsoft.com/office/word/2012/wordml" xmlns:w16cid="http://schemas.microsoft.com/office/word/2016/wordml/cid" xmlns:w16se="http://schemas.microsoft.com/office/word/2015/wordml/symex" mc:Ignorable="w14 w15 w16se w16cid">
+<w:styles xmlns:mc="http://schemas.openxmlformats.org/markup-compatibility/2006" xmlns:r="http://schemas.openxmlformats.org/officeDocument/2006/relationships" xmlns:w="http://schemas.openxmlformats.org/wordprocessingml/2006/main" xmlns:w14="http://schemas.microsoft.com/office/word/2010/wordml" xmlns:w15="http://schemas.microsoft.com/office/word/2012/wordml" xmlns:w16cex="http://schemas.microsoft.com/office/word/2018/wordml/cex" xmlns:w16cid="http://schemas.microsoft.com/office/word/2016/wordml/cid" xmlns:w16="http://schemas.microsoft.com/office/word/2018/wordml" xmlns:w16se="http://schemas.microsoft.com/office/word/2015/wordml/symex" mc:Ignorable="w14 w15 w16se w16cid w16 w16cex">
   <w:docDefaults>
     <w:rPrDefault>
       <w:rPr>
@@ -844,6 +834,7 @@
     <w:lsdException w:name="HTML Sample" w:semiHidden="1" w:unhideWhenUsed="1"/>
     <w:lsdException w:name="HTML Typewriter" w:semiHidden="1" w:unhideWhenUsed="1"/>
     <w:lsdException w:name="HTML Variable" w:semiHidden="1" w:unhideWhenUsed="1"/>
+    <w:lsdException w:name="Normal Table" w:semiHidden="1" w:unhideWhenUsed="1"/>
     <w:lsdException w:name="annotation subject" w:semiHidden="1" w:unhideWhenUsed="1"/>
     <w:lsdException w:name="No List" w:semiHidden="1" w:unhideWhenUsed="1"/>
     <w:lsdException w:name="Outline List 1" w:semiHidden="1" w:unhideWhenUsed="1"/>
@@ -890,8 +881,10 @@
     <w:lsdException w:name="Table Subtle 2" w:semiHidden="1" w:unhideWhenUsed="1"/>
     <w:lsdException w:name="Table Web 1" w:semiHidden="1" w:unhideWhenUsed="1"/>
     <w:lsdException w:name="Table Web 2" w:semiHidden="1" w:unhideWhenUsed="1"/>
+    <w:lsdException w:name="Table Web 3" w:semiHidden="1" w:unhideWhenUsed="1"/>
     <w:lsdException w:name="Balloon Text" w:semiHidden="1" w:unhideWhenUsed="1"/>
     <w:lsdException w:name="Table Grid" w:uiPriority="39"/>
+    <w:lsdException w:name="Table Theme" w:semiHidden="1" w:unhideWhenUsed="1"/>
     <w:lsdException w:name="Placeholder Text" w:semiHidden="1"/>
     <w:lsdException w:name="No Spacing" w:uiPriority="1" w:qFormat="1"/>
     <w:lsdException w:name="Light Shading" w:uiPriority="60"/>

</xml_diff>

<commit_message>
Updated Sections 5&6 and .bib accordingly
</commit_message>
<xml_diff>
--- a/report/5_Reccomendations.docx
+++ b/report/5_Reccomendations.docx
@@ -25,51 +25,66 @@
     <w:p/>
     <w:p>
       <w:pPr>
+        <w:ind w:firstLine="720"/>
+      </w:pPr>
+      <w:r>
+        <w:t>National Suicide prevention strategies have been implemented in many countries to combat suicide. Many have found their own way of handling the problem</w:t>
+      </w:r>
+      <w:r>
+        <w:t>,</w:t>
+      </w:r>
+      <w:r>
+        <w:t xml:space="preserve"> but there was not widespread acceptance and organizational response to the problem until recently. In 1993 The United Nations created a task force which teamed up with the WHO to put together a study on the causes, preventative, and rehabilitative  measures of suicide, and which culminated with the release of  a report in 1996 called “Prevention of suicide: guidelines for the formulation and implementation of national strategies” </w:t>
+      </w:r>
+      <w:r>
+        <w:rPr>
+          <w:highlight w:val="yellow"/>
+        </w:rPr>
+        <w:t>[1</w:t>
+      </w:r>
+      <w:r>
+        <w:rPr>
+          <w:highlight w:val="yellow"/>
+        </w:rPr>
+        <w:t>9</w:t>
+      </w:r>
+      <w:r>
+        <w:rPr>
+          <w:highlight w:val="yellow"/>
+        </w:rPr>
+        <w:t>]</w:t>
+      </w:r>
+      <w:r>
+        <w:t>. Before this</w:t>
+      </w:r>
+      <w:r>
+        <w:t>,</w:t>
+      </w:r>
+      <w:r>
+        <w:t xml:space="preserve"> Finland was the only </w:t>
+      </w:r>
+      <w:r>
+        <w:t xml:space="preserve">nation </w:t>
+      </w:r>
+      <w:r>
+        <w:t xml:space="preserve">which had a national program for suicide prevention. </w:t>
+      </w:r>
+    </w:p>
+    <w:p>
+      <w:pPr>
+        <w:ind w:firstLine="720"/>
         <w:rPr>
           <w:rFonts w:cstheme="minorHAnsi"/>
         </w:rPr>
       </w:pPr>
       <w:r>
-        <w:t>National Suicide prevention strategies have been implemented in many countries to combat suicide. Many have found their own way of handling the problem</w:t>
-      </w:r>
-      <w:r>
-        <w:t>,</w:t>
-      </w:r>
-      <w:r>
-        <w:t xml:space="preserve"> but there was not widespread acceptance and organizational response to the problem until recently. In 1993 The United Nations created a task force which teamed up with the WHO to put together a study on the causes, preventative, and rehabilitative  measures of suicide, and which culminated with the release of  a report in 1996 called “Prevention of suicide: guidelines for the formulation and implementation of national strategies” </w:t>
-      </w:r>
-      <w:r>
-        <w:rPr>
-          <w:highlight w:val="yellow"/>
-        </w:rPr>
-        <w:t>[1</w:t>
-      </w:r>
-      <w:r>
-        <w:rPr>
-          <w:highlight w:val="yellow"/>
-        </w:rPr>
-        <w:t>9</w:t>
-      </w:r>
-      <w:r>
-        <w:rPr>
-          <w:highlight w:val="yellow"/>
-        </w:rPr>
-        <w:t>]</w:t>
-      </w:r>
-      <w:r>
-        <w:t>. Before this</w:t>
-      </w:r>
-      <w:r>
-        <w:t>,</w:t>
-      </w:r>
-      <w:r>
-        <w:t xml:space="preserve"> Finland was the only </w:t>
-      </w:r>
-      <w:r>
-        <w:t xml:space="preserve">nation </w:t>
-      </w:r>
-      <w:r>
-        <w:t xml:space="preserve">which had a national program for suicide prevention. These guidelines were followed to varying degrees by different countries or local municipalities. The 1996 study was followed up in 2018 with a study called “National suicide prevention strategies; progress, examples, and indicators” </w:t>
+        <w:t xml:space="preserve">These guidelines were followed to varying degrees by different countries or local municipalities. The 1996 study was followed up </w:t>
+      </w:r>
+      <w:r>
+        <w:t xml:space="preserve">with another study </w:t>
+      </w:r>
+      <w:r>
+        <w:t xml:space="preserve">in 2018 </w:t>
       </w:r>
       <w:r>
         <w:rPr>
@@ -305,39 +320,32 @@
       <w:pPr>
         <w:ind w:firstLine="360"/>
       </w:pPr>
-    </w:p>
-    <w:p>
-      <w:pPr>
-        <w:ind w:firstLine="360"/>
-      </w:pPr>
+      <w:r>
+        <w:t>Developing</w:t>
+      </w:r>
+      <w:r>
+        <w:t xml:space="preserve"> countries are recommended to take advantage of online resources for policy planners like </w:t>
+      </w:r>
       <w:proofErr w:type="spellStart"/>
       <w:r>
-        <w:t>Devolping</w:t>
+        <w:t>MiNDbank</w:t>
       </w:r>
       <w:proofErr w:type="spellEnd"/>
       <w:r>
-        <w:t xml:space="preserve"> countries are recommended to take advantage of online resources for policy planners like </w:t>
-      </w:r>
-      <w:proofErr w:type="spellStart"/>
-      <w:r>
-        <w:t>MiNDbank</w:t>
-      </w:r>
-      <w:proofErr w:type="spellEnd"/>
-      <w:r>
-        <w:t xml:space="preserve"> a website created by the WHO with recommendations on mental </w:t>
+        <w:t xml:space="preserve"> a website created by the WHO with recommendations on mental health issues [9]. </w:t>
+      </w:r>
+      <w:r>
+        <w:t xml:space="preserve">Countries </w:t>
+      </w:r>
+      <w:r>
+        <w:t xml:space="preserve">still </w:t>
+      </w:r>
+      <w:r>
+        <w:t xml:space="preserve">should consider establishing an authoritative agency, tasked </w:t>
       </w:r>
       <w:r>
         <w:lastRenderedPageBreak/>
-        <w:t xml:space="preserve">health issues [9]. </w:t>
-      </w:r>
-      <w:r>
-        <w:t xml:space="preserve">Countries </w:t>
-      </w:r>
-      <w:r>
-        <w:t xml:space="preserve">still </w:t>
-      </w:r>
-      <w:r>
-        <w:t xml:space="preserve">should consider establishing an authoritative agency, tasked with the continued investigating, formulating, and implementing of a National Suicide Prevention Strategy.  </w:t>
+        <w:t xml:space="preserve">with the continued investigating, formulating, and implementing of a National Suicide Prevention Strategy.  </w:t>
       </w:r>
       <w:r>
         <w:t>It should f</w:t>
@@ -535,6 +543,9 @@
       </w:r>
       <w:r>
         <w:t>. </w:t>
+      </w:r>
+      <w:r>
+        <w:t xml:space="preserve"> </w:t>
       </w:r>
     </w:p>
     <w:p/>
@@ -572,7 +583,23 @@
             <w:color w:val="FF0000"/>
             <w:highlight w:val="green"/>
           </w:rPr>
-          <w:t>https://www.suici</w:t>
+          <w:t>https:/</w:t>
+        </w:r>
+        <w:r>
+          <w:rPr>
+            <w:rStyle w:val="Hyperlink"/>
+            <w:color w:val="FF0000"/>
+            <w:highlight w:val="green"/>
+          </w:rPr>
+          <w:t>/</w:t>
+        </w:r>
+        <w:r>
+          <w:rPr>
+            <w:rStyle w:val="Hyperlink"/>
+            <w:color w:val="FF0000"/>
+            <w:highlight w:val="green"/>
+          </w:rPr>
+          <w:t>www.suici</w:t>
         </w:r>
         <w:r>
           <w:rPr>
@@ -663,7 +690,21 @@
             <w:rStyle w:val="Hyperlink"/>
             <w:color w:val="FF0000"/>
           </w:rPr>
-          <w:t>https://www.who.int/mental_health/suicide-prevention/world_report_2014/en/</w:t>
+          <w:t>https://www.who.in</w:t>
+        </w:r>
+        <w:r>
+          <w:rPr>
+            <w:rStyle w:val="Hyperlink"/>
+            <w:color w:val="FF0000"/>
+          </w:rPr>
+          <w:t>t</w:t>
+        </w:r>
+        <w:r>
+          <w:rPr>
+            <w:rStyle w:val="Hyperlink"/>
+            <w:color w:val="FF0000"/>
+          </w:rPr>
+          <w:t>/mental_health/suicide-prevention/world_report_2014/en/</w:t>
         </w:r>
       </w:hyperlink>
     </w:p>
@@ -828,11 +869,11 @@
         <w:t xml:space="preserve">and suicide rates. While it is unknown why this is, we believe that money should be spent to uncover more about the relationship between income and suicide. </w:t>
       </w:r>
       <w:r>
-        <w:t xml:space="preserve">Countries with lower </w:t>
+        <w:t xml:space="preserve">Countries with lower GDPs tend to have higher rates of suicide, which also tend to have lower quality infrastructure, </w:t>
       </w:r>
       <w:r>
         <w:lastRenderedPageBreak/>
-        <w:t xml:space="preserve">GDPs tend to have higher rates of suicide, which also tend to have lower quality infrastructure, health care, and a plethora of other associated industries. </w:t>
+        <w:t xml:space="preserve">health care, and a plethora of other associated industries. </w:t>
       </w:r>
       <w:r>
         <w:rPr>

</xml_diff>

<commit_message>
Eddited section 5&6 refs
</commit_message>
<xml_diff>
--- a/report/5_Reccomendations.docx
+++ b/report/5_Reccomendations.docx
@@ -40,13 +40,13 @@
         <w:rPr>
           <w:highlight w:val="yellow"/>
         </w:rPr>
-        <w:t>[1</w:t>
-      </w:r>
-      <w:r>
-        <w:rPr>
-          <w:highlight w:val="yellow"/>
-        </w:rPr>
-        <w:t>9</w:t>
+        <w:t>[</w:t>
+      </w:r>
+      <w:r>
+        <w:rPr>
+          <w:highlight w:val="yellow"/>
+        </w:rPr>
+        <w:t>24</w:t>
       </w:r>
       <w:r>
         <w:rPr>
@@ -96,7 +96,13 @@
         <w:rPr>
           <w:highlight w:val="yellow"/>
         </w:rPr>
-        <w:t>11</w:t>
+        <w:t>1</w:t>
+      </w:r>
+      <w:r>
+        <w:rPr>
+          <w:highlight w:val="yellow"/>
+        </w:rPr>
+        <w:t>0</w:t>
       </w:r>
       <w:r>
         <w:rPr>
@@ -151,7 +157,21 @@
           <w:rFonts w:cstheme="minorHAnsi"/>
           <w:color w:val="000000"/>
         </w:rPr>
-        <w:t xml:space="preserve"> [20]</w:t>
+        <w:t xml:space="preserve"> [</w:t>
+      </w:r>
+      <w:r>
+        <w:rPr>
+          <w:rFonts w:cstheme="minorHAnsi"/>
+          <w:color w:val="000000"/>
+        </w:rPr>
+        <w:t>1</w:t>
+      </w:r>
+      <w:r>
+        <w:rPr>
+          <w:rFonts w:cstheme="minorHAnsi"/>
+          <w:color w:val="000000"/>
+        </w:rPr>
+        <w:t>0]</w:t>
       </w:r>
       <w:r>
         <w:rPr>
@@ -363,7 +383,13 @@
         <w:rPr>
           <w:highlight w:val="yellow"/>
         </w:rPr>
-        <w:t>20</w:t>
+        <w:t>2</w:t>
+      </w:r>
+      <w:r>
+        <w:rPr>
+          <w:highlight w:val="yellow"/>
+        </w:rPr>
+        <w:t>5</w:t>
       </w:r>
       <w:r>
         <w:rPr>
@@ -567,7 +593,7 @@
           <w:color w:val="FF0000"/>
           <w:highlight w:val="green"/>
         </w:rPr>
-        <w:t>19</w:t>
+        <w:t>24</w:t>
       </w:r>
       <w:r>
         <w:rPr>
@@ -583,7 +609,7 @@
             <w:color w:val="FF0000"/>
             <w:highlight w:val="green"/>
           </w:rPr>
-          <w:t>https:/</w:t>
+          <w:t>https://www.suicideinfo.ca/resource/siecno-1</w:t>
         </w:r>
         <w:r>
           <w:rPr>
@@ -591,7 +617,7 @@
             <w:color w:val="FF0000"/>
             <w:highlight w:val="green"/>
           </w:rPr>
-          <w:t>/</w:t>
+          <w:t>9</w:t>
         </w:r>
         <w:r>
           <w:rPr>
@@ -599,7 +625,7 @@
             <w:color w:val="FF0000"/>
             <w:highlight w:val="green"/>
           </w:rPr>
-          <w:t>www.suici</w:t>
+          <w:t>9</w:t>
         </w:r>
         <w:r>
           <w:rPr>
@@ -607,7 +633,7 @@
             <w:color w:val="FF0000"/>
             <w:highlight w:val="green"/>
           </w:rPr>
-          <w:t>d</w:t>
+          <w:t>6</w:t>
         </w:r>
         <w:r>
           <w:rPr>
@@ -615,7 +641,7 @@
             <w:color w:val="FF0000"/>
             <w:highlight w:val="green"/>
           </w:rPr>
-          <w:t>einfo.ca/resource/siecno-19960289/</w:t>
+          <w:t>0289/</w:t>
         </w:r>
       </w:hyperlink>
     </w:p>
@@ -642,7 +668,19 @@
           <w:rPr>
             <w:rStyle w:val="Hyperlink"/>
           </w:rPr>
-          <w:t>https://apps.who.int/iris/rest/bitstreams/1174021/retrieve</w:t>
+          <w:t>https://apps.who.int/iris/rest/bitstreams/1174021/retr</w:t>
+        </w:r>
+        <w:r>
+          <w:rPr>
+            <w:rStyle w:val="Hyperlink"/>
+          </w:rPr>
+          <w:t>i</w:t>
+        </w:r>
+        <w:r>
+          <w:rPr>
+            <w:rStyle w:val="Hyperlink"/>
+          </w:rPr>
+          <w:t>eve</w:t>
         </w:r>
       </w:hyperlink>
     </w:p>
@@ -658,7 +696,19 @@
           <w:rPr>
             <w:rStyle w:val="Hyperlink"/>
           </w:rPr>
-          <w:t>https://www.who.int/mental_health/mindbank/en/</w:t>
+          <w:t>https://www.who.int/mental_health/mindbank/</w:t>
+        </w:r>
+        <w:r>
+          <w:rPr>
+            <w:rStyle w:val="Hyperlink"/>
+          </w:rPr>
+          <w:t>e</w:t>
+        </w:r>
+        <w:r>
+          <w:rPr>
+            <w:rStyle w:val="Hyperlink"/>
+          </w:rPr>
+          <w:t>n/</w:t>
         </w:r>
       </w:hyperlink>
       <w:r>
@@ -676,7 +726,7 @@
         <w:rPr>
           <w:color w:val="FF0000"/>
         </w:rPr>
-        <w:t>20</w:t>
+        <w:t>25</w:t>
       </w:r>
       <w:r>
         <w:rPr>
@@ -690,21 +740,21 @@
             <w:rStyle w:val="Hyperlink"/>
             <w:color w:val="FF0000"/>
           </w:rPr>
-          <w:t>https://www.who.in</w:t>
+          <w:t>https://www.w</w:t>
         </w:r>
         <w:r>
           <w:rPr>
             <w:rStyle w:val="Hyperlink"/>
             <w:color w:val="FF0000"/>
           </w:rPr>
-          <w:t>t</w:t>
+          <w:t>h</w:t>
         </w:r>
         <w:r>
           <w:rPr>
             <w:rStyle w:val="Hyperlink"/>
             <w:color w:val="FF0000"/>
           </w:rPr>
-          <w:t>/mental_health/suicide-prevention/world_report_2014/en/</w:t>
+          <w:t>o.int/mental_health/suicide-prevention/world_report_2014/en/</w:t>
         </w:r>
       </w:hyperlink>
     </w:p>
@@ -789,7 +839,7 @@
         <w:rPr>
           <w:highlight w:val="yellow"/>
         </w:rPr>
-        <w:t>1</w:t>
+        <w:t>6</w:t>
       </w:r>
       <w:r>
         <w:rPr>
@@ -843,7 +893,13 @@
         <w:rPr>
           <w:color w:val="FF0000"/>
         </w:rPr>
-        <w:t>21</w:t>
+        <w:t>2</w:t>
+      </w:r>
+      <w:r>
+        <w:rPr>
+          <w:color w:val="FF0000"/>
+        </w:rPr>
+        <w:t>6</w:t>
       </w:r>
       <w:r>
         <w:rPr>
@@ -885,7 +941,13 @@
         <w:rPr>
           <w:highlight w:val="yellow"/>
         </w:rPr>
-        <w:t>22</w:t>
+        <w:t>2</w:t>
+      </w:r>
+      <w:r>
+        <w:rPr>
+          <w:highlight w:val="yellow"/>
+        </w:rPr>
+        <w:t>7</w:t>
       </w:r>
       <w:r>
         <w:rPr>
@@ -932,7 +994,13 @@
         <w:rPr>
           <w:color w:val="FF0000"/>
         </w:rPr>
-        <w:t>22</w:t>
+        <w:t>2</w:t>
+      </w:r>
+      <w:r>
+        <w:rPr>
+          <w:color w:val="FF0000"/>
+        </w:rPr>
+        <w:t>7</w:t>
       </w:r>
       <w:r>
         <w:rPr>

</xml_diff>